<commit_message>
Added references to agile research
</commit_message>
<xml_diff>
--- a/Research Agile Project Management.docx
+++ b/Research Agile Project Management.docx
@@ -68,6 +68,7 @@
                               <w:dataBinding w:prefixMappings="xmlns:ns0='http://purl.org/dc/elements/1.1/' xmlns:ns1='http://schemas.openxmlformats.org/package/2006/metadata/core-properties' " w:xpath="/ns1:coreProperties[1]/ns0:title[1]" w:storeItemID="{6C3C8BC8-F283-45AE-878A-BAB7291924A1}"/>
                               <w:text/>
                             </w:sdtPr>
+                            <w:sdtEndPr/>
                             <w:sdtContent>
                               <w:p>
                                 <w:pPr>
@@ -108,6 +109,11 @@
                                 <w:dataBinding w:prefixMappings="xmlns:ns0='http://purl.org/dc/elements/1.1/' xmlns:ns1='http://schemas.openxmlformats.org/package/2006/metadata/core-properties' " w:xpath="/ns1:coreProperties[1]/ns0:creator[1]" w:storeItemID="{6C3C8BC8-F283-45AE-878A-BAB7291924A1}"/>
                                 <w:text/>
                               </w:sdtPr>
+                              <w:sdtEndPr>
+                                <w:rPr>
+                                  <w:rStyle w:val="OndertitelChar"/>
+                                </w:rPr>
+                              </w:sdtEndPr>
                               <w:sdtContent>
                                 <w:r>
                                   <w:rPr>
@@ -242,6 +248,7 @@
           <w:docPartUnique/>
         </w:docPartObj>
       </w:sdtPr>
+      <w:sdtEndPr/>
       <w:sdtContent>
         <w:p>
           <w:pPr>
@@ -4223,6 +4230,335 @@
         <w:t xml:space="preserve">Often these frameworks can be combined. </w:t>
       </w:r>
     </w:p>
+    <w:p>
+      <w:r>
+        <w:br w:type="page"/>
+      </w:r>
+    </w:p>
+    <w:p>
+      <w:pPr>
+        <w:pStyle w:val="Kop1"/>
+      </w:pPr>
+      <w:r>
+        <w:lastRenderedPageBreak/>
+        <w:t>References</w:t>
+      </w:r>
+    </w:p>
+    <w:p>
+      <w:pPr>
+        <w:pStyle w:val="Bibliografie"/>
+        <w:ind w:left="720" w:hanging="720"/>
+        <w:rPr>
+          <w:noProof/>
+          <w:sz w:val="24"/>
+          <w:szCs w:val="24"/>
+        </w:rPr>
+      </w:pPr>
+      <w:r>
+        <w:fldChar w:fldCharType="begin"/>
+      </w:r>
+      <w:r>
+        <w:instrText xml:space="preserve"> BIBLIOGRAPHY  \l 1033 </w:instrText>
+      </w:r>
+      <w:r>
+        <w:fldChar w:fldCharType="separate"/>
+      </w:r>
+      <w:r>
+        <w:rPr>
+          <w:noProof/>
+        </w:rPr>
+        <w:t xml:space="preserve">Beck, K., Beedle, M., van Bennekum, A., Cockburn, A., Cunningham, W., Fowler, M., . . . Thomas, D. (2001). </w:t>
+      </w:r>
+      <w:r>
+        <w:rPr>
+          <w:i/>
+          <w:iCs/>
+          <w:noProof/>
+        </w:rPr>
+        <w:t>Manifesto for Agile Software Development</w:t>
+      </w:r>
+      <w:r>
+        <w:rPr>
+          <w:noProof/>
+        </w:rPr>
+        <w:t>. Retrieved from agile manifesto: https://agilemanifesto.org/</w:t>
+      </w:r>
+    </w:p>
+    <w:p>
+      <w:pPr>
+        <w:pStyle w:val="Bibliografie"/>
+        <w:ind w:left="720" w:hanging="720"/>
+        <w:rPr>
+          <w:noProof/>
+        </w:rPr>
+      </w:pPr>
+      <w:r>
+        <w:rPr>
+          <w:noProof/>
+        </w:rPr>
+        <w:t xml:space="preserve">GSA. (n.d.). </w:t>
+      </w:r>
+      <w:r>
+        <w:rPr>
+          <w:i/>
+          <w:iCs/>
+          <w:noProof/>
+        </w:rPr>
+        <w:t>Agile FAQs</w:t>
+      </w:r>
+      <w:r>
+        <w:rPr>
+          <w:noProof/>
+        </w:rPr>
+        <w:t>. Retrieved from Tech at GSA: https://tech.gsa.gov/guides/Agile_FAQs/</w:t>
+      </w:r>
+    </w:p>
+    <w:p>
+      <w:pPr>
+        <w:pStyle w:val="Bibliografie"/>
+        <w:ind w:left="720" w:hanging="720"/>
+        <w:rPr>
+          <w:noProof/>
+        </w:rPr>
+      </w:pPr>
+      <w:r>
+        <w:rPr>
+          <w:noProof/>
+        </w:rPr>
+        <w:t xml:space="preserve">scrum.org. (n.d.). </w:t>
+      </w:r>
+      <w:r>
+        <w:rPr>
+          <w:i/>
+          <w:iCs/>
+          <w:noProof/>
+        </w:rPr>
+        <w:t>Burndown Charts Defined</w:t>
+      </w:r>
+      <w:r>
+        <w:rPr>
+          <w:noProof/>
+        </w:rPr>
+        <w:t>. Retrieved from scrum.org: https://www.scrum.org/resources/burndown-charts-defined</w:t>
+      </w:r>
+    </w:p>
+    <w:p>
+      <w:pPr>
+        <w:pStyle w:val="Bibliografie"/>
+        <w:ind w:left="720" w:hanging="720"/>
+        <w:rPr>
+          <w:noProof/>
+        </w:rPr>
+      </w:pPr>
+      <w:r>
+        <w:rPr>
+          <w:noProof/>
+        </w:rPr>
+        <w:t xml:space="preserve">scrum.org. (n.d.). </w:t>
+      </w:r>
+      <w:r>
+        <w:rPr>
+          <w:i/>
+          <w:iCs/>
+          <w:noProof/>
+        </w:rPr>
+        <w:t>What is a Daily Scrum?</w:t>
+      </w:r>
+      <w:r>
+        <w:rPr>
+          <w:noProof/>
+        </w:rPr>
+        <w:t xml:space="preserve"> Retrieved from scrum.org: https://www.scrum.org/resources/what-is-a-daily-scrum</w:t>
+      </w:r>
+    </w:p>
+    <w:p>
+      <w:pPr>
+        <w:pStyle w:val="Bibliografie"/>
+        <w:ind w:left="720" w:hanging="720"/>
+        <w:rPr>
+          <w:noProof/>
+        </w:rPr>
+      </w:pPr>
+      <w:r>
+        <w:rPr>
+          <w:noProof/>
+        </w:rPr>
+        <w:t xml:space="preserve">scrum.org. (n.d.). </w:t>
+      </w:r>
+      <w:r>
+        <w:rPr>
+          <w:i/>
+          <w:iCs/>
+          <w:noProof/>
+        </w:rPr>
+        <w:t>What is a Scrum Master?</w:t>
+      </w:r>
+      <w:r>
+        <w:rPr>
+          <w:noProof/>
+        </w:rPr>
+        <w:t xml:space="preserve"> Retrieved from scrum.org: https://www.scrum.org/resources/what-is-a-scrum-master</w:t>
+      </w:r>
+    </w:p>
+    <w:p>
+      <w:pPr>
+        <w:pStyle w:val="Bibliografie"/>
+        <w:ind w:left="720" w:hanging="720"/>
+        <w:rPr>
+          <w:noProof/>
+        </w:rPr>
+      </w:pPr>
+      <w:r>
+        <w:rPr>
+          <w:noProof/>
+        </w:rPr>
+        <w:t xml:space="preserve">scrum.org. (n.d.). </w:t>
+      </w:r>
+      <w:r>
+        <w:rPr>
+          <w:i/>
+          <w:iCs/>
+          <w:noProof/>
+        </w:rPr>
+        <w:t>What is a Sprint Retrospective?</w:t>
+      </w:r>
+      <w:r>
+        <w:rPr>
+          <w:noProof/>
+        </w:rPr>
+        <w:t xml:space="preserve"> Retrieved from scrum.org: https://www.scrum.org/resources/what-is-a-sprint-retrospective</w:t>
+      </w:r>
+    </w:p>
+    <w:p>
+      <w:pPr>
+        <w:pStyle w:val="Bibliografie"/>
+        <w:ind w:left="720" w:hanging="720"/>
+        <w:rPr>
+          <w:noProof/>
+        </w:rPr>
+      </w:pPr>
+      <w:r>
+        <w:rPr>
+          <w:noProof/>
+        </w:rPr>
+        <w:t xml:space="preserve">scrum.org. (n.d.). </w:t>
+      </w:r>
+      <w:r>
+        <w:rPr>
+          <w:i/>
+          <w:iCs/>
+          <w:noProof/>
+        </w:rPr>
+        <w:t>What is a Sprint Review?</w:t>
+      </w:r>
+      <w:r>
+        <w:rPr>
+          <w:noProof/>
+        </w:rPr>
+        <w:t xml:space="preserve"> Retrieved from scrum.org: https://www.scrum.org/resources/what-is-a-sprint-review</w:t>
+      </w:r>
+    </w:p>
+    <w:p>
+      <w:pPr>
+        <w:pStyle w:val="Bibliografie"/>
+        <w:ind w:left="720" w:hanging="720"/>
+        <w:rPr>
+          <w:noProof/>
+        </w:rPr>
+      </w:pPr>
+      <w:r>
+        <w:rPr>
+          <w:noProof/>
+        </w:rPr>
+        <w:t xml:space="preserve">scrum.org. (n.d.). </w:t>
+      </w:r>
+      <w:r>
+        <w:rPr>
+          <w:i/>
+          <w:iCs/>
+          <w:noProof/>
+        </w:rPr>
+        <w:t>What is Sprint Planning?</w:t>
+      </w:r>
+      <w:r>
+        <w:rPr>
+          <w:noProof/>
+        </w:rPr>
+        <w:t xml:space="preserve"> Retrieved from scrum.org: https://www.scrum.org/resources/what-is-sprint-planning</w:t>
+      </w:r>
+    </w:p>
+    <w:p>
+      <w:pPr>
+        <w:pStyle w:val="Bibliografie"/>
+        <w:ind w:left="720" w:hanging="720"/>
+        <w:rPr>
+          <w:noProof/>
+        </w:rPr>
+      </w:pPr>
+      <w:r>
+        <w:rPr>
+          <w:noProof/>
+        </w:rPr>
+        <w:t xml:space="preserve">Singh, M. (2018, March 2). </w:t>
+      </w:r>
+      <w:r>
+        <w:rPr>
+          <w:i/>
+          <w:iCs/>
+          <w:noProof/>
+        </w:rPr>
+        <w:t>Kanban = Continuous Delivery? Not Necessarlily</w:t>
+      </w:r>
+      <w:r>
+        <w:rPr>
+          <w:noProof/>
+        </w:rPr>
+        <w:t>. Retrieved from digite: https://www.digite.com/blog/kanban-continuous-delivery/</w:t>
+      </w:r>
+    </w:p>
+    <w:p>
+      <w:pPr>
+        <w:pStyle w:val="Bibliografie"/>
+        <w:ind w:left="720" w:hanging="720"/>
+        <w:rPr>
+          <w:noProof/>
+        </w:rPr>
+      </w:pPr>
+      <w:r>
+        <w:rPr>
+          <w:noProof/>
+          <w:lang w:val="nl-NL"/>
+        </w:rPr>
+        <w:t xml:space="preserve">van der Wardt, R. (n.d.). </w:t>
+      </w:r>
+      <w:r>
+        <w:rPr>
+          <w:i/>
+          <w:iCs/>
+          <w:noProof/>
+          <w:lang w:val="nl-NL"/>
+        </w:rPr>
+        <w:t>Wat is Kanban? Een volledige uitleg van de Kanban Methode + template</w:t>
+      </w:r>
+      <w:r>
+        <w:rPr>
+          <w:noProof/>
+          <w:lang w:val="nl-NL"/>
+        </w:rPr>
+        <w:t xml:space="preserve">. </w:t>
+      </w:r>
+      <w:r>
+        <w:rPr>
+          <w:noProof/>
+        </w:rPr>
+        <w:t>Retrieved from Agile Scrum Group: https://agilescrumgroup.nl/wat-is-kanban-methode/</w:t>
+      </w:r>
+    </w:p>
+    <w:p>
+      <w:r>
+        <w:fldChar w:fldCharType="end"/>
+      </w:r>
+    </w:p>
     <w:sectPr>
       <w:footerReference w:type="default" r:id="rId13"/>
       <w:pgSz w:w="12240" w:h="15840" w:code="1"/>
@@ -4274,6 +4610,7 @@
         <w:docPartUnique/>
       </w:docPartObj>
     </w:sdtPr>
+    <w:sdtEndPr/>
     <w:sdtContent>
       <w:p>
         <w:pPr>
@@ -7334,6 +7671,7 @@
     <w:rsid w:val="00930B96"/>
     <w:rsid w:val="00A02E0C"/>
     <w:rsid w:val="00EA7E77"/>
+    <w:rsid w:val="00FB5E4E"/>
   </w:rsids>
   <m:mathPr>
     <m:mathFont m:val="Cambria Math"/>
@@ -8192,11 +8530,150 @@
     </b:Author>
     <b:RefOrder>1</b:RefOrder>
   </b:Source>
+  <b:Source>
+    <b:Tag>GSA</b:Tag>
+    <b:SourceType>InternetSite</b:SourceType>
+    <b:Guid>{4CB9A30D-29F5-4C72-993C-96CB167AFFB3}</b:Guid>
+    <b:Author>
+      <b:Author>
+        <b:Corporate>GSA</b:Corporate>
+      </b:Author>
+    </b:Author>
+    <b:Title>Agile FAQs</b:Title>
+    <b:InternetSiteTitle>Tech at GSA</b:InternetSiteTitle>
+    <b:URL>https://tech.gsa.gov/guides/Agile_FAQs/</b:URL>
+    <b:RefOrder>2</b:RefOrder>
+  </b:Source>
+  <b:Source>
+    <b:Tag>scr</b:Tag>
+    <b:SourceType>InternetSite</b:SourceType>
+    <b:Guid>{9629ED03-6142-4D64-BF83-104DB1F48CEB}</b:Guid>
+    <b:Author>
+      <b:Author>
+        <b:Corporate>scrum.org</b:Corporate>
+      </b:Author>
+    </b:Author>
+    <b:Title>What is a Scrum Master?</b:Title>
+    <b:InternetSiteTitle>scrum.org</b:InternetSiteTitle>
+    <b:URL>https://www.scrum.org/resources/what-is-a-scrum-master</b:URL>
+    <b:RefOrder>3</b:RefOrder>
+  </b:Source>
+  <b:Source>
+    <b:Tag>scr1</b:Tag>
+    <b:SourceType>InternetSite</b:SourceType>
+    <b:Guid>{2CA343F6-A97E-4288-8416-17816EF0AE8A}</b:Guid>
+    <b:Author>
+      <b:Author>
+        <b:Corporate>scrum.org</b:Corporate>
+      </b:Author>
+    </b:Author>
+    <b:Title>What is Sprint Planning?</b:Title>
+    <b:InternetSiteTitle>scrum.org</b:InternetSiteTitle>
+    <b:URL>https://www.scrum.org/resources/what-is-sprint-planning</b:URL>
+    <b:RefOrder>4</b:RefOrder>
+  </b:Source>
+  <b:Source>
+    <b:Tag>scr2</b:Tag>
+    <b:SourceType>InternetSite</b:SourceType>
+    <b:Guid>{A6A97000-800B-4FE6-8E62-D6143CD9411D}</b:Guid>
+    <b:Author>
+      <b:Author>
+        <b:Corporate>scrum.org</b:Corporate>
+      </b:Author>
+    </b:Author>
+    <b:Title>What is a Daily Scrum?</b:Title>
+    <b:InternetSiteTitle>scrum.org</b:InternetSiteTitle>
+    <b:URL>https://www.scrum.org/resources/what-is-a-daily-scrum</b:URL>
+    <b:RefOrder>5</b:RefOrder>
+  </b:Source>
+  <b:Source>
+    <b:Tag>scr3</b:Tag>
+    <b:SourceType>InternetSite</b:SourceType>
+    <b:Guid>{53CD2D1B-BE6C-4F11-9EAD-32AE5EE7032A}</b:Guid>
+    <b:Author>
+      <b:Author>
+        <b:Corporate>scrum.org</b:Corporate>
+      </b:Author>
+    </b:Author>
+    <b:Title>What is a Sprint Review?</b:Title>
+    <b:InternetSiteTitle>scrum.org</b:InternetSiteTitle>
+    <b:URL>https://www.scrum.org/resources/what-is-a-sprint-review</b:URL>
+    <b:RefOrder>6</b:RefOrder>
+  </b:Source>
+  <b:Source>
+    <b:Tag>scr4</b:Tag>
+    <b:SourceType>InternetSite</b:SourceType>
+    <b:Guid>{1C61BBC8-A21D-4214-8CE9-BFB32CD9C3D1}</b:Guid>
+    <b:Author>
+      <b:Author>
+        <b:Corporate>scrum.org</b:Corporate>
+      </b:Author>
+    </b:Author>
+    <b:Title>What is a Sprint Retrospective?</b:Title>
+    <b:InternetSiteTitle>scrum.org</b:InternetSiteTitle>
+    <b:URL>https://www.scrum.org/resources/what-is-a-sprint-retrospective</b:URL>
+    <b:RefOrder>7</b:RefOrder>
+  </b:Source>
+  <b:Source>
+    <b:Tag>scr5</b:Tag>
+    <b:SourceType>InternetSite</b:SourceType>
+    <b:Guid>{818252C9-6EB7-45A6-9C3C-DEA494877B0C}</b:Guid>
+    <b:Author>
+      <b:Author>
+        <b:Corporate>scrum.org</b:Corporate>
+      </b:Author>
+    </b:Author>
+    <b:Title>Burndown Charts Defined</b:Title>
+    <b:InternetSiteTitle>scrum.org</b:InternetSiteTitle>
+    <b:URL>https://www.scrum.org/resources/burndown-charts-defined</b:URL>
+    <b:RefOrder>8</b:RefOrder>
+  </b:Source>
+  <b:Source>
+    <b:Tag>Sin18</b:Tag>
+    <b:SourceType>InternetSite</b:SourceType>
+    <b:Guid>{A58FF691-C0FC-49AA-8498-DAE9F07E799C}</b:Guid>
+    <b:Title>Kanban = Continuous Delivery? Not Necessarlily</b:Title>
+    <b:InternetSiteTitle>digite</b:InternetSiteTitle>
+    <b:Year>2018</b:Year>
+    <b:Month>March</b:Month>
+    <b:Day>2</b:Day>
+    <b:URL>https://www.digite.com/blog/kanban-continuous-delivery/</b:URL>
+    <b:Author>
+      <b:Author>
+        <b:NameList>
+          <b:Person>
+            <b:Last>Singh</b:Last>
+            <b:First>Mahesh</b:First>
+          </b:Person>
+        </b:NameList>
+      </b:Author>
+    </b:Author>
+    <b:RefOrder>9</b:RefOrder>
+  </b:Source>
+  <b:Source>
+    <b:Tag>van</b:Tag>
+    <b:SourceType>InternetSite</b:SourceType>
+    <b:Guid>{25A08DA7-7694-4517-B41E-62F022596142}</b:Guid>
+    <b:Title>Wat is Kanban? Een volledige uitleg van de Kanban Methode + template</b:Title>
+    <b:InternetSiteTitle>Agile Scrum Group</b:InternetSiteTitle>
+    <b:URL>https://agilescrumgroup.nl/wat-is-kanban-methode/</b:URL>
+    <b:Author>
+      <b:Author>
+        <b:NameList>
+          <b:Person>
+            <b:Last>van der Wardt</b:Last>
+            <b:First>Rik</b:First>
+          </b:Person>
+        </b:NameList>
+      </b:Author>
+    </b:Author>
+    <b:RefOrder>10</b:RefOrder>
+  </b:Source>
 </b:Sources>
 </file>
 
 <file path=customXml/itemProps1.xml><?xml version="1.0" encoding="utf-8"?>
-<ds:datastoreItem xmlns:ds="http://schemas.openxmlformats.org/officeDocument/2006/customXml" ds:itemID="{5F02AC50-6B79-4654-8CF9-58BBB8D8AA8B}">
+<ds:datastoreItem xmlns:ds="http://schemas.openxmlformats.org/officeDocument/2006/customXml" ds:itemID="{5EB9838F-C466-44D6-B46F-7F2876DE47DE}">
   <ds:schemaRefs>
     <ds:schemaRef ds:uri="http://schemas.openxmlformats.org/officeDocument/2006/bibliography"/>
   </ds:schemaRefs>

</xml_diff>